<commit_message>
Generando Excel y corrigiendo errores
</commit_message>
<xml_diff>
--- a/Proyecto - Nomina de Salarios/build/classes/Manual-de-usuario.docx
+++ b/Proyecto - Nomina de Salarios/build/classes/Manual-de-usuario.docx
@@ -97,14 +97,6 @@
         </w:rPr>
         <w:t>FASE II</w:t>
       </w:r>
-      <w:r>
-        <w:rPr>
-          <w:sz w:val="52"/>
-        </w:rPr>
-        <w:t>…</w:t>
-      </w:r>
-      <w:bookmarkStart w:id="0" w:name="_GoBack"/>
-      <w:bookmarkEnd w:id="0"/>
     </w:p>
     <w:p>
       <w:r>
@@ -115,11 +107,7 @@
     <w:sdt>
       <w:sdtPr>
         <w:rPr>
-          <w:rFonts w:ascii="Arial" w:eastAsiaTheme="minorHAnsi" w:hAnsi="Arial" w:cs="Arial"/>
-          <w:color w:val="auto"/>
-          <w:sz w:val="22"/>
-          <w:szCs w:val="22"/>
-          <w:lang w:val="es-ES" w:eastAsia="en-US"/>
+          <w:lang w:val="es-ES"/>
         </w:rPr>
         <w:id w:val="-1273086854"/>
         <w:docPartObj>
@@ -129,8 +117,13 @@
       </w:sdtPr>
       <w:sdtEndPr>
         <w:rPr>
+          <w:rFonts w:ascii="Arial" w:eastAsiaTheme="minorHAnsi" w:hAnsi="Arial" w:cs="Arial"/>
           <w:b/>
           <w:bCs/>
+          <w:color w:val="auto"/>
+          <w:sz w:val="22"/>
+          <w:szCs w:val="22"/>
+          <w:lang w:eastAsia="en-US"/>
         </w:rPr>
       </w:sdtEndPr>
       <w:sdtContent>
@@ -2488,6 +2481,8 @@
           <w:szCs w:val="32"/>
         </w:rPr>
       </w:pPr>
+      <w:bookmarkStart w:id="0" w:name="_GoBack"/>
+      <w:bookmarkEnd w:id="0"/>
     </w:p>
     <w:p>
       <w:pPr>
@@ -2527,7 +2522,7 @@
       <w:r>
         <w:rPr>
           <w:noProof/>
-          <w:lang w:val="en-US"/>
+          <w:lang w:eastAsia="es-GT"/>
         </w:rPr>
         <w:drawing>
           <wp:inline distT="0" distB="0" distL="0" distR="0" wp14:anchorId="13229ACB" wp14:editId="31991C2A">
@@ -2594,7 +2589,7 @@
       <w:r>
         <w:rPr>
           <w:noProof/>
-          <w:lang w:val="en-US"/>
+          <w:lang w:eastAsia="es-GT"/>
         </w:rPr>
         <mc:AlternateContent>
           <mc:Choice Requires="wps">
@@ -2668,7 +2663,7 @@
       <w:r>
         <w:rPr>
           <w:noProof/>
-          <w:lang w:val="en-US"/>
+          <w:lang w:eastAsia="es-GT"/>
         </w:rPr>
         <w:drawing>
           <wp:inline distT="0" distB="0" distL="0" distR="0" wp14:anchorId="231FD752" wp14:editId="1794211C">
@@ -2732,7 +2727,7 @@
       <w:r>
         <w:rPr>
           <w:noProof/>
-          <w:lang w:val="en-US"/>
+          <w:lang w:eastAsia="es-GT"/>
         </w:rPr>
         <mc:AlternateContent>
           <mc:Choice Requires="wps">
@@ -2802,7 +2797,7 @@
       <w:r>
         <w:rPr>
           <w:noProof/>
-          <w:lang w:val="en-US"/>
+          <w:lang w:eastAsia="es-GT"/>
         </w:rPr>
         <w:drawing>
           <wp:inline distT="0" distB="0" distL="0" distR="0" wp14:anchorId="343FCCDB" wp14:editId="0EA2BFE8">
@@ -2864,7 +2859,7 @@
       <w:r>
         <w:rPr>
           <w:noProof/>
-          <w:lang w:val="en-US"/>
+          <w:lang w:eastAsia="es-GT"/>
         </w:rPr>
         <w:drawing>
           <wp:inline distT="0" distB="0" distL="0" distR="0" wp14:anchorId="14A8F2A9" wp14:editId="30720CE5">
@@ -2923,7 +2918,7 @@
       <w:r>
         <w:rPr>
           <w:noProof/>
-          <w:lang w:val="en-US"/>
+          <w:lang w:eastAsia="es-GT"/>
         </w:rPr>
         <w:drawing>
           <wp:inline distT="0" distB="0" distL="0" distR="0" wp14:anchorId="22657C51" wp14:editId="2A5F0213">
@@ -2984,7 +2979,7 @@
       <w:r>
         <w:rPr>
           <w:noProof/>
-          <w:lang w:val="en-US"/>
+          <w:lang w:eastAsia="es-GT"/>
         </w:rPr>
         <mc:AlternateContent>
           <mc:Choice Requires="wps">
@@ -3060,7 +3055,7 @@
       <w:r>
         <w:rPr>
           <w:noProof/>
-          <w:lang w:val="en-US"/>
+          <w:lang w:eastAsia="es-GT"/>
         </w:rPr>
         <w:drawing>
           <wp:inline distT="0" distB="0" distL="0" distR="0" wp14:anchorId="7FB37676" wp14:editId="22D477CB">
@@ -3124,7 +3119,7 @@
       <w:r>
         <w:rPr>
           <w:noProof/>
-          <w:lang w:val="en-US"/>
+          <w:lang w:eastAsia="es-GT"/>
         </w:rPr>
         <w:drawing>
           <wp:inline distT="0" distB="0" distL="0" distR="0" wp14:anchorId="4C046204" wp14:editId="5F3100ED">
@@ -3211,7 +3206,7 @@
       <w:r>
         <w:rPr>
           <w:noProof/>
-          <w:lang w:val="en-US"/>
+          <w:lang w:eastAsia="es-GT"/>
         </w:rPr>
         <mc:AlternateContent>
           <mc:Choice Requires="wps">
@@ -3285,7 +3280,7 @@
       <w:r>
         <w:rPr>
           <w:noProof/>
-          <w:lang w:val="en-US"/>
+          <w:lang w:eastAsia="es-GT"/>
         </w:rPr>
         <w:drawing>
           <wp:inline distT="0" distB="0" distL="0" distR="0" wp14:anchorId="5D26649B" wp14:editId="24EE860C">
@@ -3356,7 +3351,7 @@
       <w:r>
         <w:rPr>
           <w:noProof/>
-          <w:lang w:val="en-US"/>
+          <w:lang w:eastAsia="es-GT"/>
         </w:rPr>
         <mc:AlternateContent>
           <mc:Choice Requires="wps">
@@ -3432,7 +3427,7 @@
       <w:r>
         <w:rPr>
           <w:noProof/>
-          <w:lang w:val="en-US"/>
+          <w:lang w:eastAsia="es-GT"/>
         </w:rPr>
         <mc:AlternateContent>
           <mc:Choice Requires="wps">
@@ -3508,7 +3503,7 @@
       <w:r>
         <w:rPr>
           <w:noProof/>
-          <w:lang w:val="en-US"/>
+          <w:lang w:eastAsia="es-GT"/>
         </w:rPr>
         <w:drawing>
           <wp:inline distT="0" distB="0" distL="0" distR="0" wp14:anchorId="69C48FDA" wp14:editId="34CF9196">
@@ -3579,7 +3574,7 @@
       <w:r>
         <w:rPr>
           <w:noProof/>
-          <w:lang w:val="en-US"/>
+          <w:lang w:eastAsia="es-GT"/>
         </w:rPr>
         <w:drawing>
           <wp:inline distT="0" distB="0" distL="0" distR="0" wp14:anchorId="1A10F6D8" wp14:editId="17DA7DA9">
@@ -3644,7 +3639,7 @@
       <w:r>
         <w:rPr>
           <w:noProof/>
-          <w:lang w:val="en-US"/>
+          <w:lang w:eastAsia="es-GT"/>
         </w:rPr>
         <w:lastRenderedPageBreak/>
         <mc:AlternateContent>
@@ -3716,7 +3711,7 @@
       <w:r>
         <w:rPr>
           <w:noProof/>
-          <w:lang w:val="en-US"/>
+          <w:lang w:eastAsia="es-GT"/>
         </w:rPr>
         <w:drawing>
           <wp:inline distT="0" distB="0" distL="0" distR="0" wp14:anchorId="6CE9D06E" wp14:editId="60EE05CB">
@@ -3971,7 +3966,7 @@
       <w:r>
         <w:rPr>
           <w:noProof/>
-          <w:lang w:val="en-US"/>
+          <w:lang w:eastAsia="es-GT"/>
         </w:rPr>
         <mc:AlternateContent>
           <mc:Choice Requires="wps">
@@ -4041,7 +4036,7 @@
       <w:r>
         <w:rPr>
           <w:noProof/>
-          <w:lang w:val="en-US"/>
+          <w:lang w:eastAsia="es-GT"/>
         </w:rPr>
         <w:drawing>
           <wp:inline distT="0" distB="0" distL="0" distR="0" wp14:anchorId="77287AF7" wp14:editId="6702411A">
@@ -4123,7 +4118,7 @@
       <w:r>
         <w:rPr>
           <w:noProof/>
-          <w:lang w:val="en-US"/>
+          <w:lang w:eastAsia="es-GT"/>
         </w:rPr>
         <mc:AlternateContent>
           <mc:Choice Requires="wps">
@@ -4193,7 +4188,7 @@
       <w:r>
         <w:rPr>
           <w:noProof/>
-          <w:lang w:val="en-US"/>
+          <w:lang w:eastAsia="es-GT"/>
         </w:rPr>
         <mc:AlternateContent>
           <mc:Choice Requires="wps">
@@ -4294,7 +4289,7 @@
       <w:r>
         <w:rPr>
           <w:noProof/>
-          <w:lang w:val="en-US"/>
+          <w:lang w:eastAsia="es-GT"/>
         </w:rPr>
         <w:drawing>
           <wp:inline distT="0" distB="0" distL="0" distR="0" wp14:anchorId="70AA1683" wp14:editId="482E9E71">
@@ -4419,7 +4414,7 @@
       <w:r>
         <w:rPr>
           <w:noProof/>
-          <w:lang w:val="en-US"/>
+          <w:lang w:eastAsia="es-GT"/>
         </w:rPr>
         <mc:AlternateContent>
           <mc:Choice Requires="wps">
@@ -4489,7 +4484,7 @@
       <w:r>
         <w:rPr>
           <w:noProof/>
-          <w:lang w:val="en-US"/>
+          <w:lang w:eastAsia="es-GT"/>
         </w:rPr>
         <w:drawing>
           <wp:inline distT="0" distB="0" distL="0" distR="0" wp14:anchorId="1726B8CF" wp14:editId="438C9BFD">
@@ -4564,7 +4559,7 @@
       <w:r>
         <w:rPr>
           <w:noProof/>
-          <w:lang w:val="en-US"/>
+          <w:lang w:eastAsia="es-GT"/>
         </w:rPr>
         <mc:AlternateContent>
           <mc:Choice Requires="wps">
@@ -4640,7 +4635,7 @@
       <w:r>
         <w:rPr>
           <w:noProof/>
-          <w:lang w:val="en-US"/>
+          <w:lang w:eastAsia="es-GT"/>
         </w:rPr>
         <w:drawing>
           <wp:inline distT="0" distB="0" distL="0" distR="0" wp14:anchorId="458D8599" wp14:editId="614B0FA7">
@@ -4711,7 +4706,7 @@
       <w:r>
         <w:rPr>
           <w:noProof/>
-          <w:lang w:val="en-US"/>
+          <w:lang w:eastAsia="es-GT"/>
         </w:rPr>
         <w:drawing>
           <wp:inline distT="0" distB="0" distL="0" distR="0" wp14:anchorId="17A4680A" wp14:editId="19381077">
@@ -4805,7 +4800,7 @@
       <w:r>
         <w:rPr>
           <w:noProof/>
-          <w:lang w:val="en-US"/>
+          <w:lang w:eastAsia="es-GT"/>
         </w:rPr>
         <mc:AlternateContent>
           <mc:Choice Requires="wps">
@@ -4875,7 +4870,7 @@
       <w:r>
         <w:rPr>
           <w:noProof/>
-          <w:lang w:val="en-US"/>
+          <w:lang w:eastAsia="es-GT"/>
         </w:rPr>
         <w:drawing>
           <wp:inline distT="0" distB="0" distL="0" distR="0" wp14:anchorId="047C4CF0" wp14:editId="2FA058B9">
@@ -4947,7 +4942,7 @@
       <w:r>
         <w:rPr>
           <w:noProof/>
-          <w:lang w:val="en-US"/>
+          <w:lang w:eastAsia="es-GT"/>
         </w:rPr>
         <w:drawing>
           <wp:inline distT="0" distB="0" distL="0" distR="0" wp14:anchorId="35787A43" wp14:editId="69F739FF">
@@ -5018,7 +5013,7 @@
       <w:r>
         <w:rPr>
           <w:noProof/>
-          <w:lang w:val="en-US"/>
+          <w:lang w:eastAsia="es-GT"/>
         </w:rPr>
         <mc:AlternateContent>
           <mc:Choice Requires="wps">
@@ -5088,7 +5083,7 @@
       <w:r>
         <w:rPr>
           <w:noProof/>
-          <w:lang w:val="en-US"/>
+          <w:lang w:eastAsia="es-GT"/>
         </w:rPr>
         <w:drawing>
           <wp:inline distT="0" distB="0" distL="0" distR="0" wp14:anchorId="027334D8" wp14:editId="18BEF413">
@@ -5160,7 +5155,7 @@
       <w:r>
         <w:rPr>
           <w:noProof/>
-          <w:lang w:val="en-US"/>
+          <w:lang w:eastAsia="es-GT"/>
         </w:rPr>
         <mc:AlternateContent>
           <mc:Choice Requires="wps">
@@ -5230,7 +5225,7 @@
       <w:r>
         <w:rPr>
           <w:noProof/>
-          <w:lang w:val="en-US"/>
+          <w:lang w:eastAsia="es-GT"/>
         </w:rPr>
         <mc:AlternateContent>
           <mc:Choice Requires="wps">
@@ -5306,7 +5301,7 @@
       <w:r>
         <w:rPr>
           <w:noProof/>
-          <w:lang w:val="en-US"/>
+          <w:lang w:eastAsia="es-GT"/>
         </w:rPr>
         <w:drawing>
           <wp:inline distT="0" distB="0" distL="0" distR="0" wp14:anchorId="700D6D85" wp14:editId="4E2F7F80">
@@ -5374,7 +5369,7 @@
       <w:r>
         <w:rPr>
           <w:noProof/>
-          <w:lang w:val="en-US"/>
+          <w:lang w:eastAsia="es-GT"/>
         </w:rPr>
         <mc:AlternateContent>
           <mc:Choice Requires="wps">
@@ -5444,7 +5439,7 @@
       <w:r>
         <w:rPr>
           <w:noProof/>
-          <w:lang w:val="en-US"/>
+          <w:lang w:eastAsia="es-GT"/>
         </w:rPr>
         <w:drawing>
           <wp:inline distT="0" distB="0" distL="0" distR="0" wp14:anchorId="0CB44381" wp14:editId="7A8E70DE">
@@ -5542,7 +5537,7 @@
       <w:r>
         <w:rPr>
           <w:noProof/>
-          <w:lang w:val="en-US"/>
+          <w:lang w:eastAsia="es-GT"/>
         </w:rPr>
         <mc:AlternateContent>
           <mc:Choice Requires="wps">
@@ -5612,7 +5607,7 @@
       <w:r>
         <w:rPr>
           <w:noProof/>
-          <w:lang w:val="en-US"/>
+          <w:lang w:eastAsia="es-GT"/>
         </w:rPr>
         <w:drawing>
           <wp:inline distT="0" distB="0" distL="0" distR="0" wp14:anchorId="21E75FC0" wp14:editId="44510212">
@@ -5684,7 +5679,7 @@
       <w:r>
         <w:rPr>
           <w:noProof/>
-          <w:lang w:val="en-US"/>
+          <w:lang w:eastAsia="es-GT"/>
         </w:rPr>
         <w:drawing>
           <wp:inline distT="0" distB="0" distL="0" distR="0" wp14:anchorId="72C944A7" wp14:editId="2E5BABE3">
@@ -5755,7 +5750,7 @@
       <w:r>
         <w:rPr>
           <w:noProof/>
-          <w:lang w:val="en-US"/>
+          <w:lang w:eastAsia="es-GT"/>
         </w:rPr>
         <mc:AlternateContent>
           <mc:Choice Requires="wps">
@@ -5825,7 +5820,7 @@
       <w:r>
         <w:rPr>
           <w:noProof/>
-          <w:lang w:val="en-US"/>
+          <w:lang w:eastAsia="es-GT"/>
         </w:rPr>
         <mc:AlternateContent>
           <mc:Choice Requires="wps">
@@ -5901,7 +5896,7 @@
       <w:r>
         <w:rPr>
           <w:noProof/>
-          <w:lang w:val="en-US"/>
+          <w:lang w:eastAsia="es-GT"/>
         </w:rPr>
         <w:drawing>
           <wp:inline distT="0" distB="0" distL="0" distR="0" wp14:anchorId="3ED24B89" wp14:editId="24A89C0A">
@@ -5960,7 +5955,7 @@
       <w:r>
         <w:rPr>
           <w:noProof/>
-          <w:lang w:val="en-US"/>
+          <w:lang w:eastAsia="es-GT"/>
         </w:rPr>
         <w:drawing>
           <wp:inline distT="0" distB="0" distL="0" distR="0" wp14:anchorId="7376FA3B" wp14:editId="366A9807">
@@ -6045,7 +6040,7 @@
       <w:r>
         <w:rPr>
           <w:noProof/>
-          <w:lang w:val="en-US"/>
+          <w:lang w:eastAsia="es-GT"/>
         </w:rPr>
         <mc:AlternateContent>
           <mc:Choice Requires="wps">
@@ -6115,7 +6110,7 @@
       <w:r>
         <w:rPr>
           <w:noProof/>
-          <w:lang w:val="en-US"/>
+          <w:lang w:eastAsia="es-GT"/>
         </w:rPr>
         <w:drawing>
           <wp:inline distT="0" distB="0" distL="0" distR="0" wp14:anchorId="29154423" wp14:editId="2FE3AE0F">
@@ -6187,7 +6182,7 @@
       <w:r>
         <w:rPr>
           <w:noProof/>
-          <w:lang w:val="en-US"/>
+          <w:lang w:eastAsia="es-GT"/>
         </w:rPr>
         <w:drawing>
           <wp:inline distT="0" distB="0" distL="0" distR="0" wp14:anchorId="4C9949E5" wp14:editId="2FB4A4DE">
@@ -6333,7 +6328,7 @@
       <w:r>
         <w:rPr>
           <w:noProof/>
-          <w:lang w:val="en-US"/>
+          <w:lang w:eastAsia="es-GT"/>
         </w:rPr>
         <mc:AlternateContent>
           <mc:Choice Requires="wps">
@@ -6403,7 +6398,7 @@
       <w:r>
         <w:rPr>
           <w:noProof/>
-          <w:lang w:val="en-US"/>
+          <w:lang w:eastAsia="es-GT"/>
         </w:rPr>
         <w:drawing>
           <wp:inline distT="0" distB="0" distL="0" distR="0" wp14:anchorId="79683D8B" wp14:editId="2F0DE353">
@@ -6462,7 +6457,7 @@
       <w:r>
         <w:rPr>
           <w:noProof/>
-          <w:lang w:val="en-US"/>
+          <w:lang w:eastAsia="es-GT"/>
         </w:rPr>
         <w:drawing>
           <wp:inline distT="0" distB="0" distL="0" distR="0" wp14:anchorId="42D6BB4C" wp14:editId="42DC2BC6">
@@ -6526,7 +6521,7 @@
       <w:r>
         <w:rPr>
           <w:noProof/>
-          <w:lang w:val="en-US"/>
+          <w:lang w:eastAsia="es-GT"/>
         </w:rPr>
         <w:drawing>
           <wp:inline distT="0" distB="0" distL="0" distR="0" wp14:anchorId="13882A9E" wp14:editId="69D7A126">
@@ -6726,7 +6721,7 @@
       <w:r>
         <w:rPr>
           <w:noProof/>
-          <w:lang w:val="en-US"/>
+          <w:lang w:eastAsia="es-GT"/>
         </w:rPr>
         <w:drawing>
           <wp:inline distT="0" distB="0" distL="0" distR="0" wp14:anchorId="104E2006" wp14:editId="202F4B44">
@@ -6833,7 +6828,7 @@
       <w:r>
         <w:rPr>
           <w:noProof/>
-          <w:lang w:val="en-US"/>
+          <w:lang w:eastAsia="es-GT"/>
         </w:rPr>
         <mc:AlternateContent>
           <mc:Choice Requires="wps">
@@ -6903,7 +6898,7 @@
       <w:r>
         <w:rPr>
           <w:noProof/>
-          <w:lang w:val="en-US"/>
+          <w:lang w:eastAsia="es-GT"/>
         </w:rPr>
         <w:drawing>
           <wp:inline distT="0" distB="0" distL="0" distR="0" wp14:anchorId="48AA3B88" wp14:editId="45BAACA5">
@@ -6974,7 +6969,7 @@
       <w:r>
         <w:rPr>
           <w:noProof/>
-          <w:lang w:val="en-US"/>
+          <w:lang w:eastAsia="es-GT"/>
         </w:rPr>
         <w:drawing>
           <wp:inline distT="0" distB="0" distL="0" distR="0" wp14:anchorId="257E006C" wp14:editId="6DE2F7D6">
@@ -7062,7 +7057,7 @@
       <w:r>
         <w:rPr>
           <w:noProof/>
-          <w:lang w:val="en-US"/>
+          <w:lang w:eastAsia="es-GT"/>
         </w:rPr>
         <mc:AlternateContent>
           <mc:Choice Requires="wps">
@@ -7132,7 +7127,7 @@
       <w:r>
         <w:rPr>
           <w:noProof/>
-          <w:lang w:val="en-US"/>
+          <w:lang w:eastAsia="es-GT"/>
         </w:rPr>
         <w:drawing>
           <wp:inline distT="0" distB="0" distL="0" distR="0" wp14:anchorId="42CC3256" wp14:editId="2EB3DD58">
@@ -7206,7 +7201,7 @@
       <w:r>
         <w:rPr>
           <w:noProof/>
-          <w:lang w:val="en-US"/>
+          <w:lang w:eastAsia="es-GT"/>
         </w:rPr>
         <mc:AlternateContent>
           <mc:Choice Requires="wps">
@@ -7276,7 +7271,7 @@
       <w:r>
         <w:rPr>
           <w:noProof/>
-          <w:lang w:val="en-US"/>
+          <w:lang w:eastAsia="es-GT"/>
         </w:rPr>
         <w:drawing>
           <wp:inline distT="0" distB="0" distL="0" distR="0" wp14:anchorId="11C76CA7" wp14:editId="2AA00BE0">
@@ -7356,7 +7351,7 @@
       <w:r>
         <w:rPr>
           <w:noProof/>
-          <w:lang w:val="en-US"/>
+          <w:lang w:eastAsia="es-GT"/>
         </w:rPr>
         <mc:AlternateContent>
           <mc:Choice Requires="wps">
@@ -7426,7 +7421,7 @@
       <w:r>
         <w:rPr>
           <w:noProof/>
-          <w:lang w:val="en-US"/>
+          <w:lang w:eastAsia="es-GT"/>
         </w:rPr>
         <w:drawing>
           <wp:inline distT="0" distB="0" distL="0" distR="0" wp14:anchorId="7C8BCD1F" wp14:editId="1A491EEB">
@@ -7544,7 +7539,7 @@
       <w:r>
         <w:rPr>
           <w:noProof/>
-          <w:lang w:val="en-US"/>
+          <w:lang w:eastAsia="es-GT"/>
         </w:rPr>
         <mc:AlternateContent>
           <mc:Choice Requires="wps">
@@ -7614,7 +7609,7 @@
       <w:r>
         <w:rPr>
           <w:noProof/>
-          <w:lang w:val="en-US"/>
+          <w:lang w:eastAsia="es-GT"/>
         </w:rPr>
         <w:drawing>
           <wp:inline distT="0" distB="0" distL="0" distR="0" wp14:anchorId="2B8D1709" wp14:editId="5EB98245">
@@ -7691,7 +7686,7 @@
       <w:r>
         <w:rPr>
           <w:noProof/>
-          <w:lang w:val="en-US"/>
+          <w:lang w:eastAsia="es-GT"/>
         </w:rPr>
         <mc:AlternateContent>
           <mc:Choice Requires="wps">
@@ -7767,7 +7762,7 @@
       <w:r>
         <w:rPr>
           <w:noProof/>
-          <w:lang w:val="en-US"/>
+          <w:lang w:eastAsia="es-GT"/>
         </w:rPr>
         <mc:AlternateContent>
           <mc:Choice Requires="wps">
@@ -7837,7 +7832,7 @@
       <w:r>
         <w:rPr>
           <w:noProof/>
-          <w:lang w:val="en-US"/>
+          <w:lang w:eastAsia="es-GT"/>
         </w:rPr>
         <w:drawing>
           <wp:inline distT="0" distB="0" distL="0" distR="0" wp14:anchorId="576BC9B5" wp14:editId="5D261093">
@@ -7911,7 +7906,7 @@
       <w:r>
         <w:rPr>
           <w:noProof/>
-          <w:lang w:val="en-US"/>
+          <w:lang w:eastAsia="es-GT"/>
         </w:rPr>
         <mc:AlternateContent>
           <mc:Choice Requires="wps">
@@ -7981,7 +7976,7 @@
       <w:r>
         <w:rPr>
           <w:noProof/>
-          <w:lang w:val="en-US"/>
+          <w:lang w:eastAsia="es-GT"/>
         </w:rPr>
         <mc:AlternateContent>
           <mc:Choice Requires="wps">
@@ -8051,7 +8046,7 @@
       <w:r>
         <w:rPr>
           <w:noProof/>
-          <w:lang w:val="en-US"/>
+          <w:lang w:eastAsia="es-GT"/>
         </w:rPr>
         <w:drawing>
           <wp:inline distT="0" distB="0" distL="0" distR="0" wp14:anchorId="03AF0146" wp14:editId="6BD08A28">
@@ -8125,7 +8120,7 @@
       <w:r>
         <w:rPr>
           <w:noProof/>
-          <w:lang w:val="en-US"/>
+          <w:lang w:eastAsia="es-GT"/>
         </w:rPr>
         <mc:AlternateContent>
           <mc:Choice Requires="wps">
@@ -8195,7 +8190,7 @@
       <w:r>
         <w:rPr>
           <w:noProof/>
-          <w:lang w:val="en-US"/>
+          <w:lang w:eastAsia="es-GT"/>
         </w:rPr>
         <w:drawing>
           <wp:inline distT="0" distB="0" distL="0" distR="0" wp14:anchorId="116D96FF" wp14:editId="344670A8">
@@ -8287,7 +8282,7 @@
       <w:r>
         <w:rPr>
           <w:noProof/>
-          <w:lang w:val="en-US"/>
+          <w:lang w:eastAsia="es-GT"/>
         </w:rPr>
         <w:drawing>
           <wp:inline distT="0" distB="0" distL="0" distR="0" wp14:anchorId="0D5CA378" wp14:editId="35F7DC2E">
@@ -8349,7 +8344,7 @@
       <w:r>
         <w:rPr>
           <w:noProof/>
-          <w:lang w:val="en-US"/>
+          <w:lang w:eastAsia="es-GT"/>
         </w:rPr>
         <mc:AlternateContent>
           <mc:Choice Requires="wps">
@@ -8419,7 +8414,7 @@
       <w:r>
         <w:rPr>
           <w:noProof/>
-          <w:lang w:val="en-US"/>
+          <w:lang w:eastAsia="es-GT"/>
         </w:rPr>
         <w:drawing>
           <wp:inline distT="0" distB="0" distL="0" distR="0" wp14:anchorId="553F6F30" wp14:editId="7D996025">
@@ -8499,7 +8494,7 @@
       <w:r>
         <w:rPr>
           <w:noProof/>
-          <w:lang w:val="en-US"/>
+          <w:lang w:eastAsia="es-GT"/>
         </w:rPr>
         <mc:AlternateContent>
           <mc:Choice Requires="wps">
@@ -8569,7 +8564,7 @@
       <w:r>
         <w:rPr>
           <w:noProof/>
-          <w:lang w:val="en-US"/>
+          <w:lang w:eastAsia="es-GT"/>
         </w:rPr>
         <w:drawing>
           <wp:inline distT="0" distB="0" distL="0" distR="0" wp14:anchorId="76CF3FED" wp14:editId="07D4576B">
@@ -8661,7 +8656,7 @@
       <w:r>
         <w:rPr>
           <w:noProof/>
-          <w:lang w:val="en-US"/>
+          <w:lang w:eastAsia="es-GT"/>
         </w:rPr>
         <mc:AlternateContent>
           <mc:Choice Requires="wps">
@@ -8731,7 +8726,7 @@
       <w:r>
         <w:rPr>
           <w:noProof/>
-          <w:lang w:val="en-US"/>
+          <w:lang w:eastAsia="es-GT"/>
         </w:rPr>
         <w:drawing>
           <wp:inline distT="0" distB="0" distL="0" distR="0" wp14:anchorId="61926728" wp14:editId="488C5547">
@@ -8808,7 +8803,7 @@
       <w:r>
         <w:rPr>
           <w:noProof/>
-          <w:lang w:val="en-US"/>
+          <w:lang w:eastAsia="es-GT"/>
         </w:rPr>
         <mc:AlternateContent>
           <mc:Choice Requires="wps">
@@ -8878,7 +8873,7 @@
       <w:r>
         <w:rPr>
           <w:noProof/>
-          <w:lang w:val="en-US"/>
+          <w:lang w:eastAsia="es-GT"/>
         </w:rPr>
         <mc:AlternateContent>
           <mc:Choice Requires="wps">
@@ -8954,7 +8949,7 @@
       <w:r>
         <w:rPr>
           <w:noProof/>
-          <w:lang w:val="en-US"/>
+          <w:lang w:eastAsia="es-GT"/>
         </w:rPr>
         <w:drawing>
           <wp:inline distT="0" distB="0" distL="0" distR="0" wp14:anchorId="09BD6E78" wp14:editId="43439B7B">
@@ -9052,7 +9047,7 @@
       <w:r>
         <w:rPr>
           <w:noProof/>
-          <w:lang w:val="en-US"/>
+          <w:lang w:eastAsia="es-GT"/>
         </w:rPr>
         <w:drawing>
           <wp:inline distT="0" distB="0" distL="0" distR="0" wp14:anchorId="13B085C5" wp14:editId="76088000">
@@ -9119,7 +9114,7 @@
       <w:r>
         <w:rPr>
           <w:noProof/>
-          <w:lang w:val="en-US"/>
+          <w:lang w:eastAsia="es-GT"/>
         </w:rPr>
         <mc:AlternateContent>
           <mc:Choice Requires="wps">
@@ -9189,7 +9184,7 @@
       <w:r>
         <w:rPr>
           <w:noProof/>
-          <w:lang w:val="en-US"/>
+          <w:lang w:eastAsia="es-GT"/>
         </w:rPr>
         <w:drawing>
           <wp:inline distT="0" distB="0" distL="0" distR="0" wp14:anchorId="614F8AA4" wp14:editId="4386B33C">
@@ -9261,7 +9256,7 @@
       <w:r>
         <w:rPr>
           <w:noProof/>
-          <w:lang w:val="en-US"/>
+          <w:lang w:eastAsia="es-GT"/>
         </w:rPr>
         <w:drawing>
           <wp:inline distT="0" distB="0" distL="0" distR="0" wp14:anchorId="2196CFBA" wp14:editId="31ABDEA0">
@@ -9339,7 +9334,7 @@
       <w:r>
         <w:rPr>
           <w:noProof/>
-          <w:lang w:val="en-US"/>
+          <w:lang w:eastAsia="es-GT"/>
         </w:rPr>
         <w:drawing>
           <wp:inline distT="0" distB="0" distL="0" distR="0" wp14:anchorId="2988619D" wp14:editId="7015946E">
@@ -9523,7 +9518,7 @@
       <w:r>
         <w:rPr>
           <w:noProof/>
-          <w:lang w:val="en-US"/>
+          <w:lang w:eastAsia="es-GT"/>
         </w:rPr>
         <w:drawing>
           <wp:inline distT="0" distB="0" distL="0" distR="0" wp14:anchorId="06EC3C59" wp14:editId="2FD3C387">
@@ -9604,7 +9599,7 @@
       <w:r>
         <w:rPr>
           <w:noProof/>
-          <w:lang w:val="en-US"/>
+          <w:lang w:eastAsia="es-GT"/>
         </w:rPr>
         <mc:AlternateContent>
           <mc:Choice Requires="wps">
@@ -9674,7 +9669,7 @@
       <w:r>
         <w:rPr>
           <w:noProof/>
-          <w:lang w:val="en-US"/>
+          <w:lang w:eastAsia="es-GT"/>
         </w:rPr>
         <mc:AlternateContent>
           <mc:Choice Requires="wps">
@@ -9744,7 +9739,7 @@
       <w:r>
         <w:rPr>
           <w:noProof/>
-          <w:lang w:val="en-US"/>
+          <w:lang w:eastAsia="es-GT"/>
         </w:rPr>
         <mc:AlternateContent>
           <mc:Choice Requires="wps">
@@ -9814,7 +9809,7 @@
       <w:r>
         <w:rPr>
           <w:noProof/>
-          <w:lang w:val="en-US"/>
+          <w:lang w:eastAsia="es-GT"/>
         </w:rPr>
         <mc:AlternateContent>
           <mc:Choice Requires="wps">
@@ -9884,7 +9879,7 @@
       <w:r>
         <w:rPr>
           <w:noProof/>
-          <w:lang w:val="en-US"/>
+          <w:lang w:eastAsia="es-GT"/>
         </w:rPr>
         <w:drawing>
           <wp:inline distT="0" distB="0" distL="0" distR="0" wp14:anchorId="4426BEC0" wp14:editId="1D70A465">
@@ -9943,7 +9938,7 @@
       <w:r>
         <w:rPr>
           <w:noProof/>
-          <w:lang w:val="en-US"/>
+          <w:lang w:eastAsia="es-GT"/>
         </w:rPr>
         <w:lastRenderedPageBreak/>
         <mc:AlternateContent>
@@ -10020,7 +10015,7 @@
       <w:r>
         <w:rPr>
           <w:noProof/>
-          <w:lang w:val="en-US"/>
+          <w:lang w:eastAsia="es-GT"/>
         </w:rPr>
         <mc:AlternateContent>
           <mc:Choice Requires="wps">
@@ -10090,7 +10085,7 @@
       <w:r>
         <w:rPr>
           <w:noProof/>
-          <w:lang w:val="en-US"/>
+          <w:lang w:eastAsia="es-GT"/>
         </w:rPr>
         <w:drawing>
           <wp:inline distT="0" distB="0" distL="0" distR="0" wp14:anchorId="357DF74C" wp14:editId="3C84E185">
@@ -10157,7 +10152,7 @@
       <w:r>
         <w:rPr>
           <w:noProof/>
-          <w:lang w:val="en-US"/>
+          <w:lang w:eastAsia="es-GT"/>
         </w:rPr>
         <mc:AlternateContent>
           <mc:Choice Requires="wps">
@@ -10227,7 +10222,7 @@
       <w:r>
         <w:rPr>
           <w:noProof/>
-          <w:lang w:val="en-US"/>
+          <w:lang w:eastAsia="es-GT"/>
         </w:rPr>
         <w:drawing>
           <wp:inline distT="0" distB="0" distL="0" distR="0" wp14:anchorId="20710FCD" wp14:editId="2C77FAAC">
@@ -10373,7 +10368,7 @@
       <w:r>
         <w:rPr>
           <w:noProof/>
-          <w:lang w:val="en-US"/>
+          <w:lang w:eastAsia="es-GT"/>
         </w:rPr>
         <mc:AlternateContent>
           <mc:Choice Requires="wps">
@@ -10443,7 +10438,7 @@
       <w:r>
         <w:rPr>
           <w:noProof/>
-          <w:lang w:val="en-US"/>
+          <w:lang w:eastAsia="es-GT"/>
         </w:rPr>
         <w:drawing>
           <wp:inline distT="0" distB="0" distL="0" distR="0" wp14:anchorId="4547595F" wp14:editId="5D3C5E9D">
@@ -10504,7 +10499,7 @@
       <w:r>
         <w:rPr>
           <w:noProof/>
-          <w:lang w:val="en-US"/>
+          <w:lang w:eastAsia="es-GT"/>
         </w:rPr>
         <w:drawing>
           <wp:inline distT="0" distB="0" distL="0" distR="0" wp14:anchorId="7006835A" wp14:editId="44E9F720">
@@ -10586,7 +10581,7 @@
       <w:r>
         <w:rPr>
           <w:noProof/>
-          <w:lang w:val="en-US"/>
+          <w:lang w:eastAsia="es-GT"/>
         </w:rPr>
         <mc:AlternateContent>
           <mc:Choice Requires="wps">
@@ -10656,7 +10651,7 @@
       <w:r>
         <w:rPr>
           <w:noProof/>
-          <w:lang w:val="en-US"/>
+          <w:lang w:eastAsia="es-GT"/>
         </w:rPr>
         <mc:AlternateContent>
           <mc:Choice Requires="wps">
@@ -10726,7 +10721,7 @@
       <w:r>
         <w:rPr>
           <w:noProof/>
-          <w:lang w:val="en-US"/>
+          <w:lang w:eastAsia="es-GT"/>
         </w:rPr>
         <w:drawing>
           <wp:inline distT="0" distB="0" distL="0" distR="0">
@@ -10804,7 +10799,7 @@
       <w:r>
         <w:rPr>
           <w:noProof/>
-          <w:lang w:val="en-US"/>
+          <w:lang w:eastAsia="es-GT"/>
         </w:rPr>
         <w:drawing>
           <wp:inline distT="0" distB="0" distL="0" distR="0">
@@ -10865,7 +10860,7 @@
       <w:r>
         <w:rPr>
           <w:noProof/>
-          <w:lang w:val="en-US"/>
+          <w:lang w:eastAsia="es-GT"/>
         </w:rPr>
         <w:drawing>
           <wp:inline distT="0" distB="0" distL="0" distR="0">
@@ -14123,7 +14118,7 @@
 </file>
 
 <file path=customXml/itemProps1.xml><?xml version="1.0" encoding="utf-8"?>
-<ds:datastoreItem xmlns:ds="http://schemas.openxmlformats.org/officeDocument/2006/customXml" ds:itemID="{06BB3618-8D7A-46BA-923E-0C4649238C7A}">
+<ds:datastoreItem xmlns:ds="http://schemas.openxmlformats.org/officeDocument/2006/customXml" ds:itemID="{8449C95A-ACCF-451F-9B68-444576508418}">
   <ds:schemaRefs>
     <ds:schemaRef ds:uri="http://schemas.openxmlformats.org/officeDocument/2006/bibliography"/>
   </ds:schemaRefs>

</xml_diff>